<commit_message>
Documento para placa V2
</commit_message>
<xml_diff>
--- a/placas/Placa.docx
+++ b/placas/Placa.docx
@@ -1264,6 +1264,7 @@
           <w:bCs/>
           <w:sz w:val="28"/>
           <w:szCs w:val="28"/>
+          <w:lang w:val="es-MX"/>
         </w:rPr>
       </w:pPr>
       <w:r>
@@ -1308,6 +1309,475 @@
                   </pic:nvPicPr>
                   <pic:blipFill>
                     <a:blip r:embed="rId16" cstate="print">
+                      <a:extLst>
+                        <a:ext uri="{28A0092B-C50C-407E-A947-70E740481C1C}">
+                          <a14:useLocalDpi xmlns:a14="http://schemas.microsoft.com/office/drawing/2010/main" val="0"/>
+                        </a:ext>
+                      </a:extLst>
+                    </a:blip>
+                    <a:srcRect/>
+                    <a:stretch>
+                      <a:fillRect/>
+                    </a:stretch>
+                  </pic:blipFill>
+                  <pic:spPr bwMode="auto">
+                    <a:xfrm>
+                      <a:off x="0" y="0"/>
+                      <a:ext cx="5400040" cy="2615565"/>
+                    </a:xfrm>
+                    <a:prstGeom prst="rect">
+                      <a:avLst/>
+                    </a:prstGeom>
+                    <a:noFill/>
+                    <a:ln>
+                      <a:noFill/>
+                    </a:ln>
+                  </pic:spPr>
+                </pic:pic>
+              </a:graphicData>
+            </a:graphic>
+          </wp:inline>
+        </w:drawing>
+      </w:r>
+    </w:p>
+    <w:p>
+      <w:pPr>
+        <w:jc w:val="center"/>
+        <w:rPr>
+          <w:b/>
+          <w:bCs/>
+          <w:sz w:val="28"/>
+          <w:szCs w:val="28"/>
+        </w:rPr>
+      </w:pPr>
+      <w:r>
+        <w:rPr>
+          <w:b/>
+          <w:bCs/>
+          <w:sz w:val="28"/>
+          <w:szCs w:val="28"/>
+        </w:rPr>
+        <w:t>PROVINCIAS</w:t>
+      </w:r>
+    </w:p>
+    <w:p>
+      <w:pPr>
+        <w:rPr>
+          <w:b/>
+          <w:bCs/>
+          <w:sz w:val="28"/>
+          <w:szCs w:val="28"/>
+          <w:lang w:val="en-US"/>
+        </w:rPr>
+      </w:pPr>
+      <w:r>
+        <w:rPr>
+          <w:noProof/>
+        </w:rPr>
+        <w:lastRenderedPageBreak/>
+        <w:drawing>
+          <wp:inline distT="0" distB="0" distL="0" distR="0">
+            <wp:extent cx="5400040" cy="2615565"/>
+            <wp:effectExtent l="0" t="0" r="0" b="0"/>
+            <wp:docPr id="995661948" name="Imagen 43"/>
+            <wp:cNvGraphicFramePr>
+              <a:graphicFrameLocks xmlns:a="http://schemas.openxmlformats.org/drawingml/2006/main" noChangeAspect="1"/>
+            </wp:cNvGraphicFramePr>
+            <a:graphic xmlns:a="http://schemas.openxmlformats.org/drawingml/2006/main">
+              <a:graphicData uri="http://schemas.openxmlformats.org/drawingml/2006/picture">
+                <pic:pic xmlns:pic="http://schemas.openxmlformats.org/drawingml/2006/picture">
+                  <pic:nvPicPr>
+                    <pic:cNvPr id="0" name="Picture 144"/>
+                    <pic:cNvPicPr>
+                      <a:picLocks noChangeAspect="1" noChangeArrowheads="1"/>
+                    </pic:cNvPicPr>
+                  </pic:nvPicPr>
+                  <pic:blipFill>
+                    <a:blip r:embed="rId17" cstate="print">
+                      <a:extLst>
+                        <a:ext uri="{28A0092B-C50C-407E-A947-70E740481C1C}">
+                          <a14:useLocalDpi xmlns:a14="http://schemas.microsoft.com/office/drawing/2010/main" val="0"/>
+                        </a:ext>
+                      </a:extLst>
+                    </a:blip>
+                    <a:srcRect/>
+                    <a:stretch>
+                      <a:fillRect/>
+                    </a:stretch>
+                  </pic:blipFill>
+                  <pic:spPr bwMode="auto">
+                    <a:xfrm>
+                      <a:off x="0" y="0"/>
+                      <a:ext cx="5400040" cy="2615565"/>
+                    </a:xfrm>
+                    <a:prstGeom prst="rect">
+                      <a:avLst/>
+                    </a:prstGeom>
+                    <a:noFill/>
+                    <a:ln>
+                      <a:noFill/>
+                    </a:ln>
+                  </pic:spPr>
+                </pic:pic>
+              </a:graphicData>
+            </a:graphic>
+          </wp:inline>
+        </w:drawing>
+      </w:r>
+      <w:r>
+        <w:rPr>
+          <w:noProof/>
+        </w:rPr>
+        <w:drawing>
+          <wp:inline distT="0" distB="0" distL="0" distR="0">
+            <wp:extent cx="5400040" cy="2615565"/>
+            <wp:effectExtent l="0" t="0" r="0" b="0"/>
+            <wp:docPr id="706880485" name="Imagen 42"/>
+            <wp:cNvGraphicFramePr>
+              <a:graphicFrameLocks xmlns:a="http://schemas.openxmlformats.org/drawingml/2006/main" noChangeAspect="1"/>
+            </wp:cNvGraphicFramePr>
+            <a:graphic xmlns:a="http://schemas.openxmlformats.org/drawingml/2006/main">
+              <a:graphicData uri="http://schemas.openxmlformats.org/drawingml/2006/picture">
+                <pic:pic xmlns:pic="http://schemas.openxmlformats.org/drawingml/2006/picture">
+                  <pic:nvPicPr>
+                    <pic:cNvPr id="0" name="Picture 143"/>
+                    <pic:cNvPicPr>
+                      <a:picLocks noChangeAspect="1" noChangeArrowheads="1"/>
+                    </pic:cNvPicPr>
+                  </pic:nvPicPr>
+                  <pic:blipFill>
+                    <a:blip r:embed="rId18" cstate="print">
+                      <a:extLst>
+                        <a:ext uri="{28A0092B-C50C-407E-A947-70E740481C1C}">
+                          <a14:useLocalDpi xmlns:a14="http://schemas.microsoft.com/office/drawing/2010/main" val="0"/>
+                        </a:ext>
+                      </a:extLst>
+                    </a:blip>
+                    <a:srcRect/>
+                    <a:stretch>
+                      <a:fillRect/>
+                    </a:stretch>
+                  </pic:blipFill>
+                  <pic:spPr bwMode="auto">
+                    <a:xfrm>
+                      <a:off x="0" y="0"/>
+                      <a:ext cx="5400040" cy="2615565"/>
+                    </a:xfrm>
+                    <a:prstGeom prst="rect">
+                      <a:avLst/>
+                    </a:prstGeom>
+                    <a:noFill/>
+                    <a:ln>
+                      <a:noFill/>
+                    </a:ln>
+                  </pic:spPr>
+                </pic:pic>
+              </a:graphicData>
+            </a:graphic>
+          </wp:inline>
+        </w:drawing>
+      </w:r>
+      <w:r>
+        <w:rPr>
+          <w:noProof/>
+        </w:rPr>
+        <w:drawing>
+          <wp:inline distT="0" distB="0" distL="0" distR="0">
+            <wp:extent cx="5400040" cy="2615565"/>
+            <wp:effectExtent l="0" t="0" r="0" b="0"/>
+            <wp:docPr id="1880302022" name="Imagen 41"/>
+            <wp:cNvGraphicFramePr>
+              <a:graphicFrameLocks xmlns:a="http://schemas.openxmlformats.org/drawingml/2006/main" noChangeAspect="1"/>
+            </wp:cNvGraphicFramePr>
+            <a:graphic xmlns:a="http://schemas.openxmlformats.org/drawingml/2006/main">
+              <a:graphicData uri="http://schemas.openxmlformats.org/drawingml/2006/picture">
+                <pic:pic xmlns:pic="http://schemas.openxmlformats.org/drawingml/2006/picture">
+                  <pic:nvPicPr>
+                    <pic:cNvPr id="0" name="Picture 142"/>
+                    <pic:cNvPicPr>
+                      <a:picLocks noChangeAspect="1" noChangeArrowheads="1"/>
+                    </pic:cNvPicPr>
+                  </pic:nvPicPr>
+                  <pic:blipFill>
+                    <a:blip r:embed="rId19" cstate="print">
+                      <a:extLst>
+                        <a:ext uri="{28A0092B-C50C-407E-A947-70E740481C1C}">
+                          <a14:useLocalDpi xmlns:a14="http://schemas.microsoft.com/office/drawing/2010/main" val="0"/>
+                        </a:ext>
+                      </a:extLst>
+                    </a:blip>
+                    <a:srcRect/>
+                    <a:stretch>
+                      <a:fillRect/>
+                    </a:stretch>
+                  </pic:blipFill>
+                  <pic:spPr bwMode="auto">
+                    <a:xfrm>
+                      <a:off x="0" y="0"/>
+                      <a:ext cx="5400040" cy="2615565"/>
+                    </a:xfrm>
+                    <a:prstGeom prst="rect">
+                      <a:avLst/>
+                    </a:prstGeom>
+                    <a:noFill/>
+                    <a:ln>
+                      <a:noFill/>
+                    </a:ln>
+                  </pic:spPr>
+                </pic:pic>
+              </a:graphicData>
+            </a:graphic>
+          </wp:inline>
+        </w:drawing>
+      </w:r>
+      <w:r>
+        <w:rPr>
+          <w:noProof/>
+        </w:rPr>
+        <w:lastRenderedPageBreak/>
+        <w:drawing>
+          <wp:inline distT="0" distB="0" distL="0" distR="0">
+            <wp:extent cx="5400040" cy="2615565"/>
+            <wp:effectExtent l="0" t="0" r="0" b="0"/>
+            <wp:docPr id="56823499" name="Imagen 40"/>
+            <wp:cNvGraphicFramePr>
+              <a:graphicFrameLocks xmlns:a="http://schemas.openxmlformats.org/drawingml/2006/main" noChangeAspect="1"/>
+            </wp:cNvGraphicFramePr>
+            <a:graphic xmlns:a="http://schemas.openxmlformats.org/drawingml/2006/main">
+              <a:graphicData uri="http://schemas.openxmlformats.org/drawingml/2006/picture">
+                <pic:pic xmlns:pic="http://schemas.openxmlformats.org/drawingml/2006/picture">
+                  <pic:nvPicPr>
+                    <pic:cNvPr id="0" name="Picture 141"/>
+                    <pic:cNvPicPr>
+                      <a:picLocks noChangeAspect="1" noChangeArrowheads="1"/>
+                    </pic:cNvPicPr>
+                  </pic:nvPicPr>
+                  <pic:blipFill>
+                    <a:blip r:embed="rId20" cstate="print">
+                      <a:extLst>
+                        <a:ext uri="{28A0092B-C50C-407E-A947-70E740481C1C}">
+                          <a14:useLocalDpi xmlns:a14="http://schemas.microsoft.com/office/drawing/2010/main" val="0"/>
+                        </a:ext>
+                      </a:extLst>
+                    </a:blip>
+                    <a:srcRect/>
+                    <a:stretch>
+                      <a:fillRect/>
+                    </a:stretch>
+                  </pic:blipFill>
+                  <pic:spPr bwMode="auto">
+                    <a:xfrm>
+                      <a:off x="0" y="0"/>
+                      <a:ext cx="5400040" cy="2615565"/>
+                    </a:xfrm>
+                    <a:prstGeom prst="rect">
+                      <a:avLst/>
+                    </a:prstGeom>
+                    <a:noFill/>
+                    <a:ln>
+                      <a:noFill/>
+                    </a:ln>
+                  </pic:spPr>
+                </pic:pic>
+              </a:graphicData>
+            </a:graphic>
+          </wp:inline>
+        </w:drawing>
+      </w:r>
+      <w:r>
+        <w:rPr>
+          <w:noProof/>
+        </w:rPr>
+        <w:drawing>
+          <wp:inline distT="0" distB="0" distL="0" distR="0">
+            <wp:extent cx="5400040" cy="2615565"/>
+            <wp:effectExtent l="0" t="0" r="0" b="0"/>
+            <wp:docPr id="325645787" name="Imagen 39"/>
+            <wp:cNvGraphicFramePr>
+              <a:graphicFrameLocks xmlns:a="http://schemas.openxmlformats.org/drawingml/2006/main" noChangeAspect="1"/>
+            </wp:cNvGraphicFramePr>
+            <a:graphic xmlns:a="http://schemas.openxmlformats.org/drawingml/2006/main">
+              <a:graphicData uri="http://schemas.openxmlformats.org/drawingml/2006/picture">
+                <pic:pic xmlns:pic="http://schemas.openxmlformats.org/drawingml/2006/picture">
+                  <pic:nvPicPr>
+                    <pic:cNvPr id="0" name="Picture 140"/>
+                    <pic:cNvPicPr>
+                      <a:picLocks noChangeAspect="1" noChangeArrowheads="1"/>
+                    </pic:cNvPicPr>
+                  </pic:nvPicPr>
+                  <pic:blipFill>
+                    <a:blip r:embed="rId21" cstate="print">
+                      <a:extLst>
+                        <a:ext uri="{28A0092B-C50C-407E-A947-70E740481C1C}">
+                          <a14:useLocalDpi xmlns:a14="http://schemas.microsoft.com/office/drawing/2010/main" val="0"/>
+                        </a:ext>
+                      </a:extLst>
+                    </a:blip>
+                    <a:srcRect/>
+                    <a:stretch>
+                      <a:fillRect/>
+                    </a:stretch>
+                  </pic:blipFill>
+                  <pic:spPr bwMode="auto">
+                    <a:xfrm>
+                      <a:off x="0" y="0"/>
+                      <a:ext cx="5400040" cy="2615565"/>
+                    </a:xfrm>
+                    <a:prstGeom prst="rect">
+                      <a:avLst/>
+                    </a:prstGeom>
+                    <a:noFill/>
+                    <a:ln>
+                      <a:noFill/>
+                    </a:ln>
+                  </pic:spPr>
+                </pic:pic>
+              </a:graphicData>
+            </a:graphic>
+          </wp:inline>
+        </w:drawing>
+      </w:r>
+    </w:p>
+    <w:p>
+      <w:pPr>
+        <w:rPr>
+          <w:b/>
+          <w:bCs/>
+          <w:sz w:val="28"/>
+          <w:szCs w:val="28"/>
+          <w:lang w:val="en-US"/>
+        </w:rPr>
+      </w:pPr>
+      <w:r>
+        <w:rPr>
+          <w:noProof/>
+        </w:rPr>
+        <w:lastRenderedPageBreak/>
+        <w:drawing>
+          <wp:inline distT="0" distB="0" distL="0" distR="0">
+            <wp:extent cx="5400040" cy="2615565"/>
+            <wp:effectExtent l="0" t="0" r="0" b="0"/>
+            <wp:docPr id="594143207" name="Imagen 49"/>
+            <wp:cNvGraphicFramePr>
+              <a:graphicFrameLocks xmlns:a="http://schemas.openxmlformats.org/drawingml/2006/main" noChangeAspect="1"/>
+            </wp:cNvGraphicFramePr>
+            <a:graphic xmlns:a="http://schemas.openxmlformats.org/drawingml/2006/main">
+              <a:graphicData uri="http://schemas.openxmlformats.org/drawingml/2006/picture">
+                <pic:pic xmlns:pic="http://schemas.openxmlformats.org/drawingml/2006/picture">
+                  <pic:nvPicPr>
+                    <pic:cNvPr id="0" name="Picture 167"/>
+                    <pic:cNvPicPr>
+                      <a:picLocks noChangeAspect="1" noChangeArrowheads="1"/>
+                    </pic:cNvPicPr>
+                  </pic:nvPicPr>
+                  <pic:blipFill>
+                    <a:blip r:embed="rId22" cstate="print">
+                      <a:extLst>
+                        <a:ext uri="{28A0092B-C50C-407E-A947-70E740481C1C}">
+                          <a14:useLocalDpi xmlns:a14="http://schemas.microsoft.com/office/drawing/2010/main" val="0"/>
+                        </a:ext>
+                      </a:extLst>
+                    </a:blip>
+                    <a:srcRect/>
+                    <a:stretch>
+                      <a:fillRect/>
+                    </a:stretch>
+                  </pic:blipFill>
+                  <pic:spPr bwMode="auto">
+                    <a:xfrm>
+                      <a:off x="0" y="0"/>
+                      <a:ext cx="5400040" cy="2615565"/>
+                    </a:xfrm>
+                    <a:prstGeom prst="rect">
+                      <a:avLst/>
+                    </a:prstGeom>
+                    <a:noFill/>
+                    <a:ln>
+                      <a:noFill/>
+                    </a:ln>
+                  </pic:spPr>
+                </pic:pic>
+              </a:graphicData>
+            </a:graphic>
+          </wp:inline>
+        </w:drawing>
+      </w:r>
+      <w:r>
+        <w:rPr>
+          <w:noProof/>
+        </w:rPr>
+        <w:drawing>
+          <wp:inline distT="0" distB="0" distL="0" distR="0">
+            <wp:extent cx="5400040" cy="2615565"/>
+            <wp:effectExtent l="0" t="0" r="0" b="0"/>
+            <wp:docPr id="1119216718" name="Imagen 48"/>
+            <wp:cNvGraphicFramePr>
+              <a:graphicFrameLocks xmlns:a="http://schemas.openxmlformats.org/drawingml/2006/main" noChangeAspect="1"/>
+            </wp:cNvGraphicFramePr>
+            <a:graphic xmlns:a="http://schemas.openxmlformats.org/drawingml/2006/main">
+              <a:graphicData uri="http://schemas.openxmlformats.org/drawingml/2006/picture">
+                <pic:pic xmlns:pic="http://schemas.openxmlformats.org/drawingml/2006/picture">
+                  <pic:nvPicPr>
+                    <pic:cNvPr id="0" name="Picture 166"/>
+                    <pic:cNvPicPr>
+                      <a:picLocks noChangeAspect="1" noChangeArrowheads="1"/>
+                    </pic:cNvPicPr>
+                  </pic:nvPicPr>
+                  <pic:blipFill>
+                    <a:blip r:embed="rId23" cstate="print">
+                      <a:extLst>
+                        <a:ext uri="{28A0092B-C50C-407E-A947-70E740481C1C}">
+                          <a14:useLocalDpi xmlns:a14="http://schemas.microsoft.com/office/drawing/2010/main" val="0"/>
+                        </a:ext>
+                      </a:extLst>
+                    </a:blip>
+                    <a:srcRect/>
+                    <a:stretch>
+                      <a:fillRect/>
+                    </a:stretch>
+                  </pic:blipFill>
+                  <pic:spPr bwMode="auto">
+                    <a:xfrm>
+                      <a:off x="0" y="0"/>
+                      <a:ext cx="5400040" cy="2615565"/>
+                    </a:xfrm>
+                    <a:prstGeom prst="rect">
+                      <a:avLst/>
+                    </a:prstGeom>
+                    <a:noFill/>
+                    <a:ln>
+                      <a:noFill/>
+                    </a:ln>
+                  </pic:spPr>
+                </pic:pic>
+              </a:graphicData>
+            </a:graphic>
+          </wp:inline>
+        </w:drawing>
+      </w:r>
+      <w:r>
+        <w:rPr>
+          <w:noProof/>
+        </w:rPr>
+        <w:drawing>
+          <wp:inline distT="0" distB="0" distL="0" distR="0">
+            <wp:extent cx="5400040" cy="2615565"/>
+            <wp:effectExtent l="0" t="0" r="0" b="0"/>
+            <wp:docPr id="321996436" name="Imagen 47"/>
+            <wp:cNvGraphicFramePr>
+              <a:graphicFrameLocks xmlns:a="http://schemas.openxmlformats.org/drawingml/2006/main" noChangeAspect="1"/>
+            </wp:cNvGraphicFramePr>
+            <a:graphic xmlns:a="http://schemas.openxmlformats.org/drawingml/2006/main">
+              <a:graphicData uri="http://schemas.openxmlformats.org/drawingml/2006/picture">
+                <pic:pic xmlns:pic="http://schemas.openxmlformats.org/drawingml/2006/picture">
+                  <pic:nvPicPr>
+                    <pic:cNvPr id="0" name="Picture 165"/>
+                    <pic:cNvPicPr>
+                      <a:picLocks noChangeAspect="1" noChangeArrowheads="1"/>
+                    </pic:cNvPicPr>
+                  </pic:nvPicPr>
+                  <pic:blipFill>
+                    <a:blip r:embed="rId24" cstate="print">
                       <a:extLst>
                         <a:ext uri="{28A0092B-C50C-407E-A947-70E740481C1C}">
                           <a14:useLocalDpi xmlns:a14="http://schemas.microsoft.com/office/drawing/2010/main" val="0"/>

</xml_diff>